<commit_message>
I have added/updated Figures and Instructions
</commit_message>
<xml_diff>
--- a/Experiment_Instructions_InOutGate.docx
+++ b/Experiment_Instructions_InOutGate.docx
@@ -49,13 +49,7 @@
         <w:sym w:font="Wingdings" w:char="F0E0"/>
       </w:r>
       <w:r>
-        <w:t xml:space="preserve"> </w:t>
-      </w:r>
-      <w:r>
-        <w:t>fixation cross “+”</w:t>
-      </w:r>
-      <w:r>
-        <w:t xml:space="preserve"> </w:t>
+        <w:t xml:space="preserve"> fixation cross “+” </w:t>
       </w:r>
       <w:r>
         <w:sym w:font="Wingdings" w:char="F0E0"/>
@@ -67,37 +61,19 @@
         <w:sym w:font="Wingdings" w:char="F0E0"/>
       </w:r>
       <w:r>
-        <w:t xml:space="preserve"> </w:t>
-      </w:r>
-      <w:r>
-        <w:t>fixation cross “+”</w:t>
-      </w:r>
-      <w:r>
-        <w:t xml:space="preserve"> </w:t>
+        <w:t xml:space="preserve"> fixation cross “+” </w:t>
       </w:r>
       <w:r>
         <w:sym w:font="Wingdings" w:char="F0E0"/>
       </w:r>
       <w:r>
-        <w:t xml:space="preserve"> the remaining</w:t>
-      </w:r>
-      <w:r>
-        <w:t xml:space="preserve">  fractal or white shape</w:t>
-      </w:r>
-      <w:r>
-        <w:t xml:space="preserve"> </w:t>
+        <w:t xml:space="preserve"> the remaining  fractal or white shape </w:t>
       </w:r>
       <w:r>
         <w:sym w:font="Wingdings" w:char="F0E0"/>
       </w:r>
       <w:r>
-        <w:t xml:space="preserve"> </w:t>
-      </w:r>
-      <w:r>
-        <w:t>fixation cross “+”</w:t>
-      </w:r>
-      <w:r>
-        <w:t xml:space="preserve"> </w:t>
+        <w:t xml:space="preserve"> fixation cross “+” </w:t>
       </w:r>
       <w:r>
         <w:sym w:font="Wingdings" w:char="F0E0"/>
@@ -340,14 +316,7 @@
           <w:sz w:val="52"/>
           <w:szCs w:val="52"/>
         </w:rPr>
-        <w:t xml:space="preserve"> </w:t>
-      </w:r>
-      <w:r>
-        <w:rPr>
-          <w:sz w:val="52"/>
-          <w:szCs w:val="52"/>
-        </w:rPr>
-        <w:t xml:space="preserve"> </w:t>
+        <w:t xml:space="preserve">  </w:t>
       </w:r>
       <w:r>
         <w:rPr>
@@ -468,19 +437,7 @@
     </w:p>
     <w:p>
       <w:r>
-        <w:t xml:space="preserve">Control </w:t>
-      </w:r>
-      <w:r>
-        <w:t>Last</w:t>
-      </w:r>
-      <w:r>
-        <w:t xml:space="preserve"> trials abbreviated as C</w:t>
-      </w:r>
-      <w:r>
-        <w:t>L</w:t>
-      </w:r>
-      <w:r>
-        <w:t xml:space="preserve">, will follow this flow: fixation cross “+” </w:t>
+        <w:t xml:space="preserve">Control Last trials abbreviated as CL, will follow this flow: fixation cross “+” </w:t>
       </w:r>
       <w:r>
         <w:sym w:font="Wingdings" w:char="F0E0"/>
@@ -513,13 +470,7 @@
         <w:t xml:space="preserve"> </w:t>
       </w:r>
       <w:r>
-        <w:t>trial specific cue,  number “</w:t>
-      </w:r>
-      <w:r>
-        <w:t>2</w:t>
-      </w:r>
-      <w:r>
-        <w:t xml:space="preserve">” in white </w:t>
+        <w:t xml:space="preserve">trial specific cue,  number “2” in white </w:t>
       </w:r>
       <w:r>
         <w:sym w:font="Wingdings" w:char="F0E0"/>
@@ -793,10 +744,7 @@
       </w:r>
       <w:r>
         <w:tab/>
-        <w:t xml:space="preserve">      </w:t>
-      </w:r>
-      <w:r>
-        <w:t>Cue</w:t>
+        <w:t xml:space="preserve">      Cue</w:t>
       </w:r>
     </w:p>
     <w:p>
@@ -929,7 +877,18 @@
     </w:p>
     <w:p>
       <w:r>
-        <w:t xml:space="preserve">Global Control Last trials abbreviated as CL, will follow this flow: fixation cross “+” </w:t>
+        <w:t xml:space="preserve">Global Control Last trials abbreviated as </w:t>
+      </w:r>
+      <w:proofErr w:type="spellStart"/>
+      <w:r>
+        <w:t>Global_</w:t>
+      </w:r>
+      <w:r>
+        <w:t>CL</w:t>
+      </w:r>
+      <w:proofErr w:type="spellEnd"/>
+      <w:r>
+        <w:t xml:space="preserve">, will follow this flow: fixation cross “+” </w:t>
       </w:r>
       <w:r>
         <w:sym w:font="Wingdings" w:char="F0E0"/>
@@ -1206,8 +1165,6 @@
       <w:pPr>
         <w:ind w:left="720" w:firstLine="720"/>
       </w:pPr>
-      <w:bookmarkStart w:id="0" w:name="_GoBack"/>
-      <w:bookmarkEnd w:id="0"/>
       <w:r>
         <w:t>Stim 1</w:t>
       </w:r>
@@ -1219,12 +1176,7 @@
       </w:r>
       <w:r>
         <w:tab/>
-      </w:r>
-      <w:r>
-        <w:t xml:space="preserve">      </w:t>
-      </w:r>
-      <w:r>
-        <w:t>Stim 2</w:t>
+        <w:t xml:space="preserve">      Stim 2</w:t>
       </w:r>
       <w:r>
         <w:tab/>
@@ -1335,7 +1287,18 @@
     </w:p>
     <w:p>
       <w:r>
-        <w:t xml:space="preserve">Global Control First trials abbreviated as CF, will follow this flow: fixation cross “+” </w:t>
+        <w:t xml:space="preserve">Global Control First trials abbreviated as </w:t>
+      </w:r>
+      <w:proofErr w:type="spellStart"/>
+      <w:r>
+        <w:t>Global_</w:t>
+      </w:r>
+      <w:r>
+        <w:t>CF</w:t>
+      </w:r>
+      <w:proofErr w:type="spellEnd"/>
+      <w:r>
+        <w:t xml:space="preserve">, will follow this flow: fixation cross “+” </w:t>
       </w:r>
       <w:r>
         <w:sym w:font="Wingdings" w:char="F0E0"/>
@@ -1741,6 +1704,10 @@
       <w:r>
         <w:t xml:space="preserve"> the last window. </w:t>
       </w:r>
+    </w:p>
+    <w:p>
+      <w:bookmarkStart w:id="0" w:name="_GoBack"/>
+      <w:bookmarkEnd w:id="0"/>
     </w:p>
     <w:p>
       <w:pPr>
@@ -1878,13 +1845,7 @@
                         <w:txbxContent>
                           <w:p>
                             <w:r>
-                              <w:t xml:space="preserve">Press </w:t>
-                            </w:r>
-                            <w:r>
-                              <w:t>1 key</w:t>
-                            </w:r>
-                            <w:r>
-                              <w:t xml:space="preserve"> here</w:t>
+                              <w:t>Press 1 key here</w:t>
                             </w:r>
                           </w:p>
                         </w:txbxContent>
@@ -2260,6 +2221,7 @@
     <w:lsdException w:name="HTML Sample" w:semiHidden="1" w:unhideWhenUsed="1"/>
     <w:lsdException w:name="HTML Typewriter" w:semiHidden="1" w:unhideWhenUsed="1"/>
     <w:lsdException w:name="HTML Variable" w:semiHidden="1" w:unhideWhenUsed="1"/>
+    <w:lsdException w:name="Normal Table" w:semiHidden="1" w:unhideWhenUsed="1"/>
     <w:lsdException w:name="annotation subject" w:semiHidden="1" w:unhideWhenUsed="1"/>
     <w:lsdException w:name="No List" w:semiHidden="1" w:unhideWhenUsed="1"/>
     <w:lsdException w:name="Outline List 1" w:semiHidden="1" w:unhideWhenUsed="1"/>
@@ -2306,8 +2268,10 @@
     <w:lsdException w:name="Table Subtle 2" w:semiHidden="1" w:unhideWhenUsed="1"/>
     <w:lsdException w:name="Table Web 1" w:semiHidden="1" w:unhideWhenUsed="1"/>
     <w:lsdException w:name="Table Web 2" w:semiHidden="1" w:unhideWhenUsed="1"/>
+    <w:lsdException w:name="Table Web 3" w:semiHidden="1" w:unhideWhenUsed="1"/>
     <w:lsdException w:name="Balloon Text" w:semiHidden="1" w:unhideWhenUsed="1"/>
     <w:lsdException w:name="Table Grid" w:uiPriority="39"/>
+    <w:lsdException w:name="Table Theme" w:semiHidden="1" w:unhideWhenUsed="1"/>
     <w:lsdException w:name="Placeholder Text" w:semiHidden="1"/>
     <w:lsdException w:name="No Spacing" w:uiPriority="1" w:qFormat="1"/>
     <w:lsdException w:name="Light Shading" w:uiPriority="60"/>

</xml_diff>